<commit_message>
Revised source objects for labs 2 & 3
</commit_message>
<xml_diff>
--- a/Labs/Lab 2 - Build a Copy data pipeline.docx
+++ b/Labs/Lab 2 - Build a Copy data pipeline.docx
@@ -108,7 +108,19 @@
         </w:numPr>
       </w:pPr>
       <w:r>
-        <w:t>Enter a name for your database</w:t>
+        <w:t xml:space="preserve">Enter </w:t>
+      </w:r>
+      <w:r>
+        <w:t>the</w:t>
+      </w:r>
+      <w:r>
+        <w:t xml:space="preserve"> name </w:t>
+      </w:r>
+      <w:r>
+        <w:t xml:space="preserve">“AdventureWorks” </w:t>
+      </w:r>
+      <w:r>
+        <w:t>for your database</w:t>
       </w:r>
     </w:p>
     <w:p>
@@ -792,7 +804,13 @@
         </w:numPr>
       </w:pPr>
       <w:r>
-        <w:t>Choose your SQL Server from the “Server name” dropdown, then your new database from the “Database name” dropdown.</w:t>
+        <w:t xml:space="preserve">Choose your SQL Server from the “Server name” dropdown, then </w:t>
+      </w:r>
+      <w:r>
+        <w:t>the [AdventureWorks]</w:t>
+      </w:r>
+      <w:r>
+        <w:t xml:space="preserve"> database from the “Database name” dropdown.</w:t>
       </w:r>
     </w:p>
     <w:p>
@@ -981,10 +999,19 @@
         </w:numPr>
       </w:pPr>
       <w:r>
-        <w:t xml:space="preserve">Give the dataset a name, then choose your Azure SQL Database from the “Linked service” dropdown. </w:t>
-      </w:r>
-      <w:r>
-        <w:t>Finally, choose a table from the “Table name” dropdown and click “OK”.</w:t>
+        <w:t>Name the dataset “ASQL_Product”</w:t>
+      </w:r>
+      <w:r>
+        <w:t xml:space="preserve">, then choose your Azure SQL Database from the “Linked service” dropdown. </w:t>
+      </w:r>
+      <w:r>
+        <w:t xml:space="preserve">Finally, </w:t>
+      </w:r>
+      <w:r>
+        <w:t>select table “SalesLT.Product”</w:t>
+      </w:r>
+      <w:r>
+        <w:t xml:space="preserve"> from the “Table name” dropdown and click “OK”.</w:t>
       </w:r>
     </w:p>
     <w:p>
@@ -1001,10 +1028,10 @@
           <w:noProof/>
         </w:rPr>
         <w:drawing>
-          <wp:inline distT="0" distB="0" distL="0" distR="0" wp14:anchorId="6210C3F0" wp14:editId="00A19E7A">
+          <wp:inline distT="0" distB="0" distL="0" distR="0" wp14:anchorId="12E9EFF8" wp14:editId="3AF038B0">
             <wp:extent cx="5723890" cy="2453005"/>
             <wp:effectExtent l="0" t="0" r="0" b="4445"/>
-            <wp:docPr id="26" name="Picture 26"/>
+            <wp:docPr id="8" name="Picture 8"/>
             <wp:cNvGraphicFramePr>
               <a:graphicFrameLocks xmlns:a="http://schemas.openxmlformats.org/drawingml/2006/main" noChangeAspect="1"/>
             </wp:cNvGraphicFramePr>
@@ -1012,7 +1039,7 @@
               <a:graphicData uri="http://schemas.openxmlformats.org/drawingml/2006/picture">
                 <pic:pic xmlns:pic="http://schemas.openxmlformats.org/drawingml/2006/picture">
                   <pic:nvPicPr>
-                    <pic:cNvPr id="0" name="Picture 5"/>
+                    <pic:cNvPr id="0" name="Picture 1"/>
                     <pic:cNvPicPr>
                       <a:picLocks noChangeAspect="1" noChangeArrowheads="1"/>
                     </pic:cNvPicPr>
@@ -1123,7 +1150,19 @@
         </w:numPr>
       </w:pPr>
       <w:r>
-        <w:t>For file formats, you need also to specify a file type. Choose “DelimitedText” and click “Continue”.</w:t>
+        <w:t>For file</w:t>
+      </w:r>
+      <w:r>
+        <w:t>-based datasets</w:t>
+      </w:r>
+      <w:r>
+        <w:t xml:space="preserve">, you need also to specify a file </w:t>
+      </w:r>
+      <w:r>
+        <w:t>format</w:t>
+      </w:r>
+      <w:r>
+        <w:t>. Choose “DelimitedText” and click “Continue”.</w:t>
       </w:r>
     </w:p>
     <w:p>
@@ -1250,7 +1289,13 @@
         <w:t>the “lakeroot”</w:t>
       </w:r>
       <w:r>
-        <w:t xml:space="preserve"> container’s “Raw” directory. Click “OK”.</w:t>
+        <w:t xml:space="preserve"> container’s “Raw” directory. </w:t>
+      </w:r>
+      <w:r>
+        <w:t xml:space="preserve">Select “Raw” and </w:t>
+      </w:r>
+      <w:r>
+        <w:t>Click “OK”.</w:t>
       </w:r>
     </w:p>
     <w:p>
@@ -1353,10 +1398,10 @@
         </w:rPr>
         <w:lastRenderedPageBreak/>
         <w:drawing>
-          <wp:inline distT="0" distB="0" distL="0" distR="0" wp14:anchorId="49307F72" wp14:editId="01DA9233">
-            <wp:extent cx="5731510" cy="2729230"/>
-            <wp:effectExtent l="0" t="0" r="2540" b="0"/>
-            <wp:docPr id="2" name="Picture 2"/>
+          <wp:inline distT="0" distB="0" distL="0" distR="0" wp14:anchorId="21C8F95D" wp14:editId="0404D269">
+            <wp:extent cx="5723890" cy="2787015"/>
+            <wp:effectExtent l="0" t="0" r="0" b="0"/>
+            <wp:docPr id="9" name="Picture 9"/>
             <wp:cNvGraphicFramePr>
               <a:graphicFrameLocks xmlns:a="http://schemas.openxmlformats.org/drawingml/2006/main" noChangeAspect="1"/>
             </wp:cNvGraphicFramePr>
@@ -1385,7 +1430,7 @@
                   <pic:spPr bwMode="auto">
                     <a:xfrm>
                       <a:off x="0" y="0"/>
-                      <a:ext cx="5731510" cy="2729230"/>
+                      <a:ext cx="5723890" cy="2787015"/>
                     </a:xfrm>
                     <a:prstGeom prst="rect">
                       <a:avLst/>
@@ -1433,10 +1478,10 @@
           <w:noProof/>
         </w:rPr>
         <w:drawing>
-          <wp:inline distT="0" distB="0" distL="0" distR="0" wp14:anchorId="7D955287" wp14:editId="54D42534">
+          <wp:inline distT="0" distB="0" distL="0" distR="0" wp14:anchorId="43FAD2C6" wp14:editId="69A84E25">
             <wp:extent cx="5723890" cy="2787015"/>
             <wp:effectExtent l="0" t="0" r="0" b="0"/>
-            <wp:docPr id="3" name="Picture 3"/>
+            <wp:docPr id="10" name="Picture 10"/>
             <wp:cNvGraphicFramePr>
               <a:graphicFrameLocks xmlns:a="http://schemas.openxmlformats.org/drawingml/2006/main" noChangeAspect="1"/>
             </wp:cNvGraphicFramePr>
@@ -1496,7 +1541,13 @@
         </w:numPr>
       </w:pPr>
       <w:r>
-        <w:t>Select the “Source” tab below the canvas and select your Azure SQL DB dataset from the “Source dataset” dropdown.</w:t>
+        <w:t xml:space="preserve">Select the “Source” tab below the canvas and select </w:t>
+      </w:r>
+      <w:r>
+        <w:t xml:space="preserve">the “ASQL_Product” </w:t>
+      </w:r>
+      <w:r>
+        <w:t>dataset from the “Source dataset” dropdown.</w:t>
       </w:r>
     </w:p>
     <w:p>
@@ -1599,10 +1650,10 @@
           <w:noProof/>
         </w:rPr>
         <w:drawing>
-          <wp:inline distT="0" distB="0" distL="0" distR="0" wp14:anchorId="6677422F" wp14:editId="1EB7084C">
-            <wp:extent cx="5723890" cy="3086100"/>
-            <wp:effectExtent l="0" t="0" r="0" b="0"/>
-            <wp:docPr id="4" name="Picture 4"/>
+          <wp:inline distT="0" distB="0" distL="0" distR="0" wp14:anchorId="7F770E1E" wp14:editId="1FB74404">
+            <wp:extent cx="5731510" cy="3093085"/>
+            <wp:effectExtent l="0" t="0" r="2540" b="0"/>
+            <wp:docPr id="11" name="Picture 11"/>
             <wp:cNvGraphicFramePr>
               <a:graphicFrameLocks xmlns:a="http://schemas.openxmlformats.org/drawingml/2006/main" noChangeAspect="1"/>
             </wp:cNvGraphicFramePr>
@@ -1631,7 +1682,7 @@
                   <pic:spPr bwMode="auto">
                     <a:xfrm>
                       <a:off x="0" y="0"/>
-                      <a:ext cx="5723890" cy="3086100"/>
+                      <a:ext cx="5731510" cy="3093085"/>
                     </a:xfrm>
                     <a:prstGeom prst="rect">
                       <a:avLst/>
@@ -1683,7 +1734,13 @@
         <w:t xml:space="preserve"> real effects on external resources.</w:t>
       </w:r>
       <w:r>
-        <w:t xml:space="preserve"> Open the “Raw” folder in the Azure portal and you will see the newly-copied file.</w:t>
+        <w:t xml:space="preserve"> Open the “Raw” folder in the Azure portal and you will see the newly-copied file</w:t>
+      </w:r>
+      <w:r>
+        <w:t xml:space="preserve"> “SalesLT.Product.txt”</w:t>
+      </w:r>
+      <w:r>
+        <w:t>.</w:t>
       </w:r>
     </w:p>
     <w:p>
@@ -1700,10 +1757,10 @@
           <w:noProof/>
         </w:rPr>
         <w:drawing>
-          <wp:inline distT="0" distB="0" distL="0" distR="0" wp14:anchorId="1C31B51F" wp14:editId="3BE32BE1">
+          <wp:inline distT="0" distB="0" distL="0" distR="0" wp14:anchorId="41E56296" wp14:editId="2EC0EE36">
             <wp:extent cx="5723890" cy="1978025"/>
             <wp:effectExtent l="0" t="0" r="0" b="3175"/>
-            <wp:docPr id="6" name="Picture 6"/>
+            <wp:docPr id="13" name="Picture 13"/>
             <wp:cNvGraphicFramePr>
               <a:graphicFrameLocks xmlns:a="http://schemas.openxmlformats.org/drawingml/2006/main" noChangeAspect="1"/>
             </wp:cNvGraphicFramePr>
@@ -1711,7 +1768,7 @@
               <a:graphicData uri="http://schemas.openxmlformats.org/drawingml/2006/picture">
                 <pic:pic xmlns:pic="http://schemas.openxmlformats.org/drawingml/2006/picture">
                   <pic:nvPicPr>
-                    <pic:cNvPr id="0" name="Picture 6"/>
+                    <pic:cNvPr id="0" name="Picture 5"/>
                     <pic:cNvPicPr>
                       <a:picLocks noChangeAspect="1" noChangeArrowheads="1"/>
                     </pic:cNvPicPr>
@@ -1825,7 +1882,6 @@
         </w:numPr>
       </w:pPr>
       <w:r>
-        <w:lastRenderedPageBreak/>
         <w:t>Published pipelines can be monitored in the ADF UX monitoring experience, accessed by clicking the Gauge icon in the leftmost sidebar. Choose the “Triggered” tab of the “Pipeline runs” page to see run details for published pipelines.</w:t>
       </w:r>
     </w:p>
@@ -1843,10 +1899,10 @@
           <w:noProof/>
         </w:rPr>
         <w:drawing>
-          <wp:inline distT="0" distB="0" distL="0" distR="0" wp14:anchorId="54E7431E" wp14:editId="76293273">
+          <wp:inline distT="0" distB="0" distL="0" distR="0" wp14:anchorId="17AB3755" wp14:editId="1A3A0C24">
             <wp:extent cx="5723890" cy="1863725"/>
             <wp:effectExtent l="0" t="0" r="0" b="3175"/>
-            <wp:docPr id="7" name="Picture 7"/>
+            <wp:docPr id="14" name="Picture 14"/>
             <wp:cNvGraphicFramePr>
               <a:graphicFrameLocks xmlns:a="http://schemas.openxmlformats.org/drawingml/2006/main" noChangeAspect="1"/>
             </wp:cNvGraphicFramePr>
@@ -1854,7 +1910,7 @@
               <a:graphicData uri="http://schemas.openxmlformats.org/drawingml/2006/picture">
                 <pic:pic xmlns:pic="http://schemas.openxmlformats.org/drawingml/2006/picture">
                   <pic:nvPicPr>
-                    <pic:cNvPr id="0" name="Picture 7"/>
+                    <pic:cNvPr id="0" name="Picture 6"/>
                     <pic:cNvPicPr>
                       <a:picLocks noChangeAspect="1" noChangeArrowheads="1"/>
                     </pic:cNvPicPr>
@@ -5330,25 +5386,16 @@
 </file>
 
 <file path=customXml/item1.xml><?xml version="1.0" encoding="utf-8"?>
-<b:Sources xmlns:b="http://schemas.openxmlformats.org/officeDocument/2006/bibliography" xmlns="http://schemas.openxmlformats.org/officeDocument/2006/bibliography" SelectedStyle="\APASixthEditionOfficeOnline.xsl" StyleName="APA" Version="6"/>
-</file>
-
-<file path=customXml/item2.xml><?xml version="1.0" encoding="utf-8"?>
 <p:properties xmlns:p="http://schemas.microsoft.com/office/2006/metadata/properties" xmlns:xsi="http://www.w3.org/2001/XMLSchema-instance" xmlns:pc="http://schemas.microsoft.com/office/infopath/2007/PartnerControls">
   <documentManagement/>
 </p:properties>
 </file>
 
-<file path=customXml/item3.xml><?xml version="1.0" encoding="utf-8"?>
-<?mso-contentType ?>
-<FormTemplates xmlns="http://schemas.microsoft.com/sharepoint/v3/contenttype/forms">
-  <Display>DocumentLibraryForm</Display>
-  <Edit>DocumentLibraryForm</Edit>
-  <New>DocumentLibraryForm</New>
-</FormTemplates>
+<file path=customXml/item2.xml><?xml version="1.0" encoding="utf-8"?>
+<b:Sources xmlns:b="http://schemas.openxmlformats.org/officeDocument/2006/bibliography" xmlns="http://schemas.openxmlformats.org/officeDocument/2006/bibliography" SelectedStyle="\APASixthEditionOfficeOnline.xsl" StyleName="APA" Version="6"/>
 </file>
 
-<file path=customXml/item4.xml><?xml version="1.0" encoding="utf-8"?>
+<file path=customXml/item3.xml><?xml version="1.0" encoding="utf-8"?>
 <ct:contentTypeSchema xmlns:ct="http://schemas.microsoft.com/office/2006/metadata/contentType" xmlns:ma="http://schemas.microsoft.com/office/2006/metadata/properties/metaAttributes" ct:_="" ma:_="" ma:contentTypeName="Document" ma:contentTypeID="0x01010049E698F87FE5DF4E9D0316E4E449149A" ma:contentTypeVersion="6" ma:contentTypeDescription="Create a new document." ma:contentTypeScope="" ma:versionID="0223beeef6a935e6be23bdeeffc9da7b">
   <xsd:schema xmlns:xsd="http://www.w3.org/2001/XMLSchema" xmlns:xs="http://www.w3.org/2001/XMLSchema" xmlns:p="http://schemas.microsoft.com/office/2006/metadata/properties" xmlns:ns2="5f9b91d7-7b1d-4f84-b9b9-39580e562158" targetNamespace="http://schemas.microsoft.com/office/2006/metadata/properties" ma:root="true" ma:fieldsID="75c33b2cab7129488878da307b74be3b" ns2:_="">
     <xsd:import namespace="5f9b91d7-7b1d-4f84-b9b9-39580e562158"/>
@@ -5506,15 +5553,16 @@
 </ct:contentTypeSchema>
 </file>
 
-<file path=customXml/itemProps1.xml><?xml version="1.0" encoding="utf-8"?>
-<ds:datastoreItem xmlns:ds="http://schemas.openxmlformats.org/officeDocument/2006/customXml" ds:itemID="{184B5CC9-58B6-442A-B558-2FF04D7C4E7B}">
-  <ds:schemaRefs>
-    <ds:schemaRef ds:uri="http://schemas.openxmlformats.org/officeDocument/2006/bibliography"/>
-  </ds:schemaRefs>
-</ds:datastoreItem>
+<file path=customXml/item4.xml><?xml version="1.0" encoding="utf-8"?>
+<?mso-contentType ?>
+<FormTemplates xmlns="http://schemas.microsoft.com/sharepoint/v3/contenttype/forms">
+  <Display>DocumentLibraryForm</Display>
+  <Edit>DocumentLibraryForm</Edit>
+  <New>DocumentLibraryForm</New>
+</FormTemplates>
 </file>
 
-<file path=customXml/itemProps2.xml><?xml version="1.0" encoding="utf-8"?>
+<file path=customXml/itemProps1.xml><?xml version="1.0" encoding="utf-8"?>
 <ds:datastoreItem xmlns:ds="http://schemas.openxmlformats.org/officeDocument/2006/customXml" ds:itemID="{54BB61B9-06A1-42AA-B413-334B0AFDC014}">
   <ds:schemaRefs>
     <ds:schemaRef ds:uri="http://schemas.microsoft.com/office/2006/metadata/properties"/>
@@ -5523,15 +5571,15 @@
 </ds:datastoreItem>
 </file>
 
-<file path=customXml/itemProps3.xml><?xml version="1.0" encoding="utf-8"?>
-<ds:datastoreItem xmlns:ds="http://schemas.openxmlformats.org/officeDocument/2006/customXml" ds:itemID="{2BC456BF-7C7B-4ABC-AD4C-A9924F56DFEC}">
+<file path=customXml/itemProps2.xml><?xml version="1.0" encoding="utf-8"?>
+<ds:datastoreItem xmlns:ds="http://schemas.openxmlformats.org/officeDocument/2006/customXml" ds:itemID="{184B5CC9-58B6-442A-B558-2FF04D7C4E7B}">
   <ds:schemaRefs>
-    <ds:schemaRef ds:uri="http://schemas.microsoft.com/sharepoint/v3/contenttype/forms"/>
+    <ds:schemaRef ds:uri="http://schemas.openxmlformats.org/officeDocument/2006/bibliography"/>
   </ds:schemaRefs>
 </ds:datastoreItem>
 </file>
 
-<file path=customXml/itemProps4.xml><?xml version="1.0" encoding="utf-8"?>
+<file path=customXml/itemProps3.xml><?xml version="1.0" encoding="utf-8"?>
 <ds:datastoreItem xmlns:ds="http://schemas.openxmlformats.org/officeDocument/2006/customXml" ds:itemID="{3AED0EEB-9743-487D-A9CF-F53B3084CDA5}">
   <ds:schemaRefs>
     <ds:schemaRef ds:uri="http://schemas.microsoft.com/office/2006/metadata/contentType"/>
@@ -5547,4 +5595,12 @@
     <ds:schemaRef ds:uri="http://schemas.microsoft.com/internal/obd"/>
   </ds:schemaRefs>
 </ds:datastoreItem>
+</file>
+
+<file path=customXml/itemProps4.xml><?xml version="1.0" encoding="utf-8"?>
+<ds:datastoreItem xmlns:ds="http://schemas.openxmlformats.org/officeDocument/2006/customXml" ds:itemID="{2BC456BF-7C7B-4ABC-AD4C-A9924F56DFEC}">
+  <ds:schemaRefs>
+    <ds:schemaRef ds:uri="http://schemas.microsoft.com/sharepoint/v3/contenttype/forms"/>
+  </ds:schemaRefs>
+</ds:datastoreItem>
 </file>
</xml_diff>